<commit_message>
update Criterio de done
</commit_message>
<xml_diff>
--- a/Documentacion/Criterio de DONE/Criterio de DONE.docx
+++ b/Documentacion/Criterio de DONE/Criterio de DONE.docx
@@ -89,21 +89,7 @@
           <w:rFonts w:ascii="Source Code Pro" w:eastAsia="Source Code Pro" w:hAnsi="Source Code Pro" w:cs="Source Code Pro"/>
           <w:sz w:val="36"/>
         </w:rPr>
-        <w:t>Se deberá contar con la verificación de al menos 1 miembro</w:t>
-      </w:r>
-      <w:r>
-        <w:rPr>
-          <w:rFonts w:ascii="Source Code Pro" w:eastAsia="Source Code Pro" w:hAnsi="Source Code Pro" w:cs="Source Code Pro"/>
-          <w:sz w:val="36"/>
-        </w:rPr>
-        <w:t xml:space="preserve"> del equipo de desarrollo para el testeo con su respectiva documentación</w:t>
-      </w:r>
-      <w:r>
-        <w:rPr>
-          <w:rFonts w:ascii="Source Code Pro" w:eastAsia="Source Code Pro" w:hAnsi="Source Code Pro" w:cs="Source Code Pro"/>
-          <w:sz w:val="36"/>
-        </w:rPr>
-        <w:t>.</w:t>
+        <w:t>Se deberá contar con la verificación de al menos 1 miembro del equipo de desarrollo para el testeo con su respectiva documentación.</w:t>
       </w:r>
     </w:p>
     <w:p>
@@ -124,6 +110,52 @@
           <w:rFonts w:ascii="Source Code Pro" w:eastAsia="Source Code Pro" w:hAnsi="Source Code Pro" w:cs="Source Code Pro"/>
           <w:sz w:val="36"/>
         </w:rPr>
+        <w:t xml:space="preserve">Se deberá dejar documentado el link web de la rama del repositorio en </w:t>
+      </w:r>
+      <w:proofErr w:type="spellStart"/>
+      <w:r>
+        <w:rPr>
+          <w:rFonts w:ascii="Source Code Pro" w:eastAsia="Source Code Pro" w:hAnsi="Source Code Pro" w:cs="Source Code Pro"/>
+          <w:sz w:val="36"/>
+        </w:rPr>
+        <w:t>github</w:t>
+      </w:r>
+      <w:proofErr w:type="spellEnd"/>
+      <w:r>
+        <w:rPr>
+          <w:rFonts w:ascii="Source Code Pro" w:eastAsia="Source Code Pro" w:hAnsi="Source Code Pro" w:cs="Source Code Pro"/>
+          <w:sz w:val="36"/>
+        </w:rPr>
+        <w:t xml:space="preserve"> utilizado para cada tarea</w:t>
+      </w:r>
+      <w:bookmarkStart w:id="0" w:name="_GoBack"/>
+      <w:bookmarkEnd w:id="0"/>
+      <w:r>
+        <w:rPr>
+          <w:rFonts w:ascii="Source Code Pro" w:eastAsia="Source Code Pro" w:hAnsi="Source Code Pro" w:cs="Source Code Pro"/>
+          <w:sz w:val="36"/>
+        </w:rPr>
+        <w:t>.</w:t>
+      </w:r>
+    </w:p>
+    <w:p>
+      <w:pPr>
+        <w:numPr>
+          <w:ilvl w:val="0"/>
+          <w:numId w:val="1"/>
+        </w:numPr>
+        <w:spacing w:after="320" w:line="240" w:lineRule="auto"/>
+        <w:ind w:left="720" w:hanging="360"/>
+        <w:rPr>
+          <w:rFonts w:ascii="Source Code Pro" w:eastAsia="Source Code Pro" w:hAnsi="Source Code Pro" w:cs="Source Code Pro"/>
+          <w:sz w:val="36"/>
+        </w:rPr>
+      </w:pPr>
+      <w:r>
+        <w:rPr>
+          <w:rFonts w:ascii="Source Code Pro" w:eastAsia="Source Code Pro" w:hAnsi="Source Code Pro" w:cs="Source Code Pro"/>
+          <w:sz w:val="36"/>
+        </w:rPr>
         <w:t>No realizar ciertas prácticas en el desarrollo web:</w:t>
       </w:r>
     </w:p>
@@ -202,16 +234,7 @@
           <w:rFonts w:ascii="Source Code Pro" w:eastAsia="Source Code Pro" w:hAnsi="Source Code Pro" w:cs="Source Code Pro"/>
           <w:sz w:val="36"/>
         </w:rPr>
-        <w:t>No utilizar HT</w:t>
-      </w:r>
-      <w:bookmarkStart w:id="0" w:name="_GoBack"/>
-      <w:bookmarkEnd w:id="0"/>
-      <w:r>
-        <w:rPr>
-          <w:rFonts w:ascii="Source Code Pro" w:eastAsia="Source Code Pro" w:hAnsi="Source Code Pro" w:cs="Source Code Pro"/>
-          <w:sz w:val="36"/>
-        </w:rPr>
-        <w:t>ML semántico.</w:t>
+        <w:t>No utilizar HTML semántico.</w:t>
       </w:r>
     </w:p>
     <w:sectPr>

</xml_diff>